<commit_message>
more of the lesson stuff for act 1-1
</commit_message>
<xml_diff>
--- a/Art Refs/dialog drafts.docx
+++ b/Art Refs/dialog drafts.docx
@@ -76,36 +76,111 @@
         </w:rPr>
         <w:t>Adding both the force gravity and force normal will result to zero, therefore the object is at rest.</w:t>
       </w:r>
+    </w:p>
+    <w:p/>
+    <w:p>
+      <w:r>
+        <w:t>It looks like the princess has been taken hostage by these nefarious goblins!</w:t>
+      </w:r>
+    </w:p>
+    <w:p>
+      <w:r>
+        <w:t>Now y</w:t>
+      </w:r>
+      <w:r>
+        <w:t>ou must use your forces to push th</w:t>
+      </w:r>
+      <w:r>
+        <w:t>e</w:t>
+      </w:r>
+      <w:r>
+        <w:t xml:space="preserve"> block towards the watchtower for </w:t>
+      </w:r>
+      <w:r>
+        <w:t>this</w:t>
+      </w:r>
+      <w:r>
+        <w:t xml:space="preserve"> daring rescue!</w:t>
+      </w:r>
+    </w:p>
+    <w:p/>
+    <w:p/>
+    <w:p>
+      <w:r>
+        <w:t>Excellent! Now that the first block is in place, notice how it took a couple of knights to be able to move the block?</w:t>
+      </w:r>
+    </w:p>
+    <w:p>
+      <w:r>
+        <w:t>This is because of inertia</w:t>
+      </w:r>
+      <w:r>
+        <w:t>, which causes the block to have more frictional force against the push force of the knights.</w:t>
+      </w:r>
+    </w:p>
+    <w:p>
+      <w:r>
+        <w:t>Inertia is the tendency of a physical object to resist a change in motion. A change in motion requires acceleration</w:t>
+      </w:r>
+      <w:r>
+        <w:t xml:space="preserve"> due to net force</w:t>
+      </w:r>
+      <w:r>
+        <w:t>.</w:t>
+      </w:r>
+    </w:p>
+    <w:p>
+      <w:r>
+        <w:t>&lt;show highlight on mass&gt;</w:t>
+      </w:r>
+    </w:p>
+    <w:p>
+      <w:r>
+        <w:t xml:space="preserve">The mass of an object determines the object’s amount of inertia. The unit of measurement shown </w:t>
+      </w:r>
+      <w:r>
+        <w:t xml:space="preserve">here </w:t>
+      </w:r>
+      <w:r>
+        <w:t xml:space="preserve">is in </w:t>
+      </w:r>
+      <w:r>
+        <w:t>kg (</w:t>
+      </w:r>
+      <w:r>
+        <w:t>kilograms</w:t>
+      </w:r>
+      <w:r>
+        <w:t>)</w:t>
+      </w:r>
+      <w:r>
+        <w:t>, which is 1000 grams per 1 kilogram.</w:t>
+      </w:r>
+    </w:p>
+    <w:p>
+      <w:r>
+        <w:t xml:space="preserve">So, the more mass an object has, the more resistance (inertia) it will have from </w:t>
+      </w:r>
+      <w:r>
+        <w:t>change of motion</w:t>
+      </w:r>
+      <w:r>
+        <w:t>.</w:t>
+      </w:r>
+    </w:p>
+    <w:p>
+      <w:r>
+        <w:t>I will now drop another object from the sky.</w:t>
+      </w:r>
       <w:bookmarkStart w:id="0" w:name="_GoBack"/>
       <w:bookmarkEnd w:id="0"/>
-    </w:p>
-    <w:p/>
-    <w:p>
-      <w:r>
-        <w:t>It looks like the princess has been taken hostage by these nefarious goblins!</w:t>
-      </w:r>
-    </w:p>
-    <w:p>
-      <w:r>
-        <w:t>Now y</w:t>
-      </w:r>
-      <w:r>
-        <w:t>ou must use your forces to push th</w:t>
-      </w:r>
-      <w:r>
-        <w:t>e</w:t>
-      </w:r>
-      <w:r>
-        <w:t xml:space="preserve"> block towards the watchtower for </w:t>
-      </w:r>
-      <w:r>
-        <w:t>this</w:t>
-      </w:r>
-      <w:r>
-        <w:t xml:space="preserve"> daring rescue!</w:t>
-      </w:r>
-    </w:p>
-    <w:p/>
+      <w:r>
+        <w:t xml:space="preserve"> This time with less mass.</w:t>
+      </w:r>
+      <w:r>
+        <w:t xml:space="preserve"> Just one more block to rescue our damsel in distress!</w:t>
+      </w:r>
+    </w:p>
     <w:p/>
     <w:sectPr>
       <w:pgSz w:w="12240" w:h="15840"/>

</xml_diff>